<commit_message>
Functioneaza avizele din IASI
</commit_message>
<xml_diff>
--- a/StudiiFezabilitate/Avize/modele_cereri/01. iasi/06. Aviz PMI-Mediu/Model email.docx
+++ b/StudiiFezabilitate/Avize/modele_cereri/01. iasi/06. Aviz PMI-Mediu/Model email.docx
@@ -260,7 +260,13 @@
         <w:t>Beneficiar</w:t>
       </w:r>
       <w:r>
-        <w:t>: {{nume_client}}</w:t>
+        <w:t>: {{nume_</w:t>
+      </w:r>
+      <w:r>
+        <w:t>beneficiar</w:t>
+      </w:r>
+      <w:r>
+        <w:t>}}</w:t>
       </w:r>
       <w:r>
         <w:t>;</w:t>

</xml_diff>